<commit_message>
added to sniffer code. tried to connect req to responses by seqs and acks, not working, temporarly
</commit_message>
<xml_diff>
--- a/resources.docx
+++ b/resources.docx
@@ -66,9 +66,13 @@
           </wp:inline>
         </w:drawing>
       </w:r>
+      <w:r>
+        <w:t>https://wiki.sans.blue/Tools/pdfs/ScapyCheatSheet_v0.2.pdf</w:t>
+      </w:r>
       <w:bookmarkStart w:id="0" w:name="_GoBack"/>
       <w:bookmarkEnd w:id="0"/>
     </w:p>
+    <w:p/>
     <w:sectPr>
       <w:pgSz w:w="12240" w:h="15840"/>
       <w:pgMar w:top="1440" w:right="1440" w:bottom="1440" w:left="1440" w:header="720" w:footer="720" w:gutter="0"/>

</xml_diff>

<commit_message>
finished wroiting all data to json
</commit_message>
<xml_diff>
--- a/resources.docx
+++ b/resources.docx
@@ -69,10 +69,34 @@
       <w:r>
         <w:t>https://wiki.sans.blue/Tools/pdfs/ScapyCheatSheet_v0.2.pdf</w:t>
       </w:r>
+    </w:p>
+    <w:p>
+      <w:hyperlink r:id="rId6" w:history="1">
+        <w:r>
+          <w:rPr>
+            <w:rStyle w:val="Hyperlink"/>
+          </w:rPr>
+          <w:t>https://www.youtube.com/watch?v=BWILgDt6jz0</w:t>
+        </w:r>
+      </w:hyperlink>
+    </w:p>
+    <w:p>
+      <w:hyperlink r:id="rId7" w:history="1">
+        <w:r>
+          <w:rPr>
+            <w:rStyle w:val="Hyperlink"/>
+          </w:rPr>
+          <w:t>https://www.youtube.com/watch?v=AX2D_n1yZko</w:t>
+        </w:r>
+      </w:hyperlink>
+    </w:p>
+    <w:p>
+      <w:r>
+        <w:t>https://www.youtube.com/watch?v=F27PLin3TV0</w:t>
+      </w:r>
       <w:bookmarkStart w:id="0" w:name="_GoBack"/>
       <w:bookmarkEnd w:id="0"/>
     </w:p>
-    <w:p/>
     <w:sectPr>
       <w:pgSz w:w="12240" w:h="15840"/>
       <w:pgMar w:top="1440" w:right="1440" w:bottom="1440" w:left="1440" w:header="720" w:footer="720" w:gutter="0"/>
@@ -206,6 +230,7 @@
     <w:lsdException w:name="HTML Sample" w:semiHidden="1" w:unhideWhenUsed="1"/>
     <w:lsdException w:name="HTML Typewriter" w:semiHidden="1" w:unhideWhenUsed="1"/>
     <w:lsdException w:name="HTML Variable" w:semiHidden="1" w:unhideWhenUsed="1"/>
+    <w:lsdException w:name="Normal Table" w:semiHidden="1" w:unhideWhenUsed="1"/>
     <w:lsdException w:name="annotation subject" w:semiHidden="1" w:unhideWhenUsed="1"/>
     <w:lsdException w:name="No List" w:semiHidden="1" w:unhideWhenUsed="1"/>
     <w:lsdException w:name="Outline List 1" w:semiHidden="1" w:unhideWhenUsed="1"/>
@@ -251,9 +276,11 @@
     <w:lsdException w:name="Table Subtle 1" w:semiHidden="1" w:unhideWhenUsed="1"/>
     <w:lsdException w:name="Table Subtle 2" w:semiHidden="1" w:unhideWhenUsed="1"/>
     <w:lsdException w:name="Table Web 1" w:semiHidden="1" w:unhideWhenUsed="1"/>
+    <w:lsdException w:name="Table Web 2" w:semiHidden="1" w:unhideWhenUsed="1"/>
     <w:lsdException w:name="Table Web 3" w:semiHidden="1" w:unhideWhenUsed="1"/>
     <w:lsdException w:name="Balloon Text" w:semiHidden="1" w:unhideWhenUsed="1"/>
     <w:lsdException w:name="Table Grid" w:uiPriority="39"/>
+    <w:lsdException w:name="Table Theme" w:semiHidden="1" w:unhideWhenUsed="1"/>
     <w:lsdException w:name="Placeholder Text" w:semiHidden="1"/>
     <w:lsdException w:name="No Spacing" w:uiPriority="1" w:qFormat="1"/>
     <w:lsdException w:name="Light Shading" w:uiPriority="60"/>

</xml_diff>